<commit_message>
feat(mdast2docx): add JSZip dependency and refactor zipfile handling
Added JSZip as a dependency to facilitate handling of DOCX files. Refactored the zipfile.js module to implement the openArrayBuffer function for reading zip contents. Updated the mdast2docx function to correctly read styles from the DOCX template, improving document generation capabilities. Adjusted image size limits for better formatting.
</commit_message>
<xml_diff>
--- a/src/mdast2docx/template.docx
+++ b/src/mdast2docx/template.docx
@@ -1,10 +1,10 @@
 
 <file path=word/document.xml><?xml version="1.0" encoding="utf-8"?>
-<w:document xmlns:wpc="http://schemas.microsoft.com/office/word/2010/wordprocessingCanvas" xmlns:cx="http://schemas.microsoft.com/office/drawing/2014/chartex" xmlns:cx1="http://schemas.microsoft.com/office/drawing/2015/9/8/chartex" xmlns:cx2="http://schemas.microsoft.com/office/drawing/2015/10/21/chartex" xmlns:cx3="http://schemas.microsoft.com/office/drawing/2016/5/9/chartex" xmlns:cx4="http://schemas.microsoft.com/office/drawing/2016/5/10/chartex" xmlns:cx5="http://schemas.microsoft.com/office/drawing/2016/5/11/chartex" xmlns:cx6="http://schemas.microsoft.com/office/drawing/2016/5/12/chartex" xmlns:cx7="http://schemas.microsoft.com/office/drawing/2016/5/13/chartex" xmlns:cx8="http://schemas.microsoft.com/office/drawing/2016/5/14/chartex" xmlns:mc="http://schemas.openxmlformats.org/markup-compatibility/2006" xmlns:aink="http://schemas.microsoft.com/office/drawing/2016/ink" xmlns:am3d="http://schemas.microsoft.com/office/drawing/2017/model3d" xmlns:o="urn:schemas-microsoft-com:office:office" xmlns:r="http://schemas.openxmlformats.org/officeDocument/2006/relationships" xmlns:m="http://schemas.openxmlformats.org/officeDocument/2006/math" xmlns:v="urn:schemas-microsoft-com:vml" xmlns:wp14="http://schemas.microsoft.com/office/word/2010/wordprocessingDrawing" xmlns:wp="http://schemas.openxmlformats.org/drawingml/2006/wordprocessingDrawing" xmlns:w10="urn:schemas-microsoft-com:office:word" xmlns:w="http://schemas.openxmlformats.org/wordprocessingml/2006/main" xmlns:w14="http://schemas.microsoft.com/office/word/2010/wordml" xmlns:w15="http://schemas.microsoft.com/office/word/2012/wordml" xmlns:w16cex="http://schemas.microsoft.com/office/word/2018/wordml/cex" xmlns:w16cid="http://schemas.microsoft.com/office/word/2016/wordml/cid" xmlns:w16="http://schemas.microsoft.com/office/word/2018/wordml" xmlns:w16sdtdh="http://schemas.microsoft.com/office/word/2020/wordml/sdtdatahash" xmlns:w16se="http://schemas.microsoft.com/office/word/2015/wordml/symex" xmlns:wpg="http://schemas.microsoft.com/office/word/2010/wordprocessingGroup" xmlns:wpi="http://schemas.microsoft.com/office/word/2010/wordprocessingInk" xmlns:wne="http://schemas.microsoft.com/office/word/2006/wordml" xmlns:wps="http://schemas.microsoft.com/office/word/2010/wordprocessingShape" mc:Ignorable="w14 w15 w16se w16cid w16 w16cex w16sdtdh wp14">
+<w:document xmlns:wpc="http://schemas.microsoft.com/office/word/2010/wordprocessingCanvas" xmlns:cx="http://schemas.microsoft.com/office/drawing/2014/chartex" xmlns:cx1="http://schemas.microsoft.com/office/drawing/2015/9/8/chartex" xmlns:cx2="http://schemas.microsoft.com/office/drawing/2015/10/21/chartex" xmlns:cx3="http://schemas.microsoft.com/office/drawing/2016/5/9/chartex" xmlns:cx4="http://schemas.microsoft.com/office/drawing/2016/5/10/chartex" xmlns:cx5="http://schemas.microsoft.com/office/drawing/2016/5/11/chartex" xmlns:cx6="http://schemas.microsoft.com/office/drawing/2016/5/12/chartex" xmlns:cx7="http://schemas.microsoft.com/office/drawing/2016/5/13/chartex" xmlns:cx8="http://schemas.microsoft.com/office/drawing/2016/5/14/chartex" xmlns:mc="http://schemas.openxmlformats.org/markup-compatibility/2006" xmlns:aink="http://schemas.microsoft.com/office/drawing/2016/ink" xmlns:am3d="http://schemas.microsoft.com/office/drawing/2017/model3d" xmlns:o="urn:schemas-microsoft-com:office:office" xmlns:oel="http://schemas.microsoft.com/office/2019/extlst" xmlns:r="http://schemas.openxmlformats.org/officeDocument/2006/relationships" xmlns:m="http://schemas.openxmlformats.org/officeDocument/2006/math" xmlns:v="urn:schemas-microsoft-com:vml" xmlns:wp14="http://schemas.microsoft.com/office/word/2010/wordprocessingDrawing" xmlns:wp="http://schemas.openxmlformats.org/drawingml/2006/wordprocessingDrawing" xmlns:w10="urn:schemas-microsoft-com:office:word" xmlns:w="http://schemas.openxmlformats.org/wordprocessingml/2006/main" xmlns:w14="http://schemas.microsoft.com/office/word/2010/wordml" xmlns:w15="http://schemas.microsoft.com/office/word/2012/wordml" xmlns:w16cex="http://schemas.microsoft.com/office/word/2018/wordml/cex" xmlns:w16cid="http://schemas.microsoft.com/office/word/2016/wordml/cid" xmlns:w16="http://schemas.microsoft.com/office/word/2018/wordml" xmlns:w16du="http://schemas.microsoft.com/office/word/2023/wordml/word16du" xmlns:w16sdtdh="http://schemas.microsoft.com/office/word/2020/wordml/sdtdatahash" xmlns:w16sdtfl="http://schemas.microsoft.com/office/word/2024/wordml/sdtformatlock" xmlns:w16se="http://schemas.microsoft.com/office/word/2015/wordml/symex" xmlns:wpg="http://schemas.microsoft.com/office/word/2010/wordprocessingGroup" xmlns:wpi="http://schemas.microsoft.com/office/word/2010/wordprocessingInk" xmlns:wne="http://schemas.microsoft.com/office/word/2006/wordml" xmlns:wps="http://schemas.microsoft.com/office/word/2010/wordprocessingShape" mc:Ignorable="w14 w15 w16se w16cid w16 w16cex w16sdtdh w16sdtfl w16du wp14">
   <w:body>
     <w:p>
       <w:pPr>
-        <w:pStyle w:val="Heading1"/>
+        <w:pStyle w:val="1"/>
       </w:pPr>
       <w:bookmarkStart w:id="0" w:name="_zcf72w8tolol" w:colFirst="0" w:colLast="0"/>
       <w:bookmarkEnd w:id="0"/>
@@ -14,7 +14,7 @@
     </w:p>
     <w:p>
       <w:pPr>
-        <w:pStyle w:val="Heading2"/>
+        <w:pStyle w:val="2"/>
       </w:pPr>
       <w:bookmarkStart w:id="1" w:name="_badtdun35aev" w:colFirst="0" w:colLast="0"/>
       <w:bookmarkEnd w:id="1"/>
@@ -24,7 +24,7 @@
     </w:p>
     <w:p>
       <w:pPr>
-        <w:pStyle w:val="Heading3"/>
+        <w:pStyle w:val="3"/>
       </w:pPr>
       <w:bookmarkStart w:id="2" w:name="_axe0iz92w048" w:colFirst="0" w:colLast="0"/>
       <w:bookmarkEnd w:id="2"/>
@@ -34,7 +34,7 @@
     </w:p>
     <w:p>
       <w:pPr>
-        <w:pStyle w:val="Heading4"/>
+        <w:pStyle w:val="4"/>
       </w:pPr>
       <w:bookmarkStart w:id="3" w:name="_js84yb5z3xsq" w:colFirst="0" w:colLast="0"/>
       <w:bookmarkEnd w:id="3"/>
@@ -44,7 +44,7 @@
     </w:p>
     <w:p>
       <w:pPr>
-        <w:pStyle w:val="Heading5"/>
+        <w:pStyle w:val="5"/>
       </w:pPr>
       <w:bookmarkStart w:id="4" w:name="_sdmfp7pfdpwu" w:colFirst="0" w:colLast="0"/>
       <w:bookmarkEnd w:id="4"/>
@@ -54,7 +54,7 @@
     </w:p>
     <w:p>
       <w:pPr>
-        <w:pStyle w:val="Heading6"/>
+        <w:pStyle w:val="6"/>
       </w:pPr>
       <w:bookmarkStart w:id="5" w:name="_oi8j89bnuz5c" w:colFirst="0" w:colLast="0"/>
       <w:bookmarkEnd w:id="5"/>
@@ -139,7 +139,7 @@
       <w:r>
         <w:t xml:space="preserve">a </w:t>
       </w:r>
-      <w:hyperlink r:id="rId5">
+      <w:hyperlink r:id="rId6">
         <w:r>
           <w:rPr>
             <w:color w:val="1155CC"/>
@@ -163,14 +163,26 @@
         <w:t>strikethrough</w:t>
       </w:r>
       <w:r>
-        <w:t xml:space="preserve"> and some</w:t>
+        <w:t xml:space="preserve"> and </w:t>
+      </w:r>
+      <w:proofErr w:type="spellStart"/>
+      <w:r>
+        <w:t>some</w:t>
       </w:r>
       <w:r>
         <w:rPr>
           <w:vertAlign w:val="subscript"/>
         </w:rPr>
-        <w:t xml:space="preserve">supscript </w:t>
-      </w:r>
+        <w:t>supscript</w:t>
+      </w:r>
+      <w:proofErr w:type="spellEnd"/>
+      <w:r>
+        <w:rPr>
+          <w:vertAlign w:val="subscript"/>
+        </w:rPr>
+        <w:t xml:space="preserve"> </w:t>
+      </w:r>
+      <w:proofErr w:type="spellStart"/>
       <w:r>
         <w:t>and</w:t>
       </w:r>
@@ -180,6 +192,7 @@
         </w:rPr>
         <w:t>superscript</w:t>
       </w:r>
+      <w:proofErr w:type="spellEnd"/>
       <w:r>
         <w:t>.</w:t>
       </w:r>
@@ -188,7 +201,7 @@
     <w:p>
       <w:pPr>
         <w:rPr>
-          <w:lang w:val="en-CH"/>
+          <w:lang/>
         </w:rPr>
       </w:pPr>
       <w:r>
@@ -205,7 +218,7 @@
       </w:r>
       <w:r>
         <w:rPr>
-          <w:lang w:val="en-CH"/>
+          <w:lang/>
         </w:rPr>
         <w:t>.</w:t>
       </w:r>
@@ -229,41 +242,41 @@
       </w:pPr>
       <w:r>
         <w:rPr>
-          <w:lang w:val="en-CH"/>
+          <w:lang/>
         </w:rPr>
         <w:t>async function getFile(drive, parentId, name, isFolder) {</w:t>
       </w:r>
       <w:r>
         <w:rPr>
-          <w:lang w:val="en-CH"/>
+          <w:lang/>
         </w:rPr>
         <w:br/>
         <w:t xml:space="preserve">  const query = [</w:t>
       </w:r>
       <w:r>
         <w:rPr>
-          <w:lang w:val="en-CH"/>
+          <w:lang/>
         </w:rPr>
         <w:br/>
         <w:t xml:space="preserve">    `'${parentId}' in parents`,</w:t>
       </w:r>
       <w:r>
         <w:rPr>
-          <w:lang w:val="en-CH"/>
+          <w:lang/>
         </w:rPr>
         <w:br/>
         <w:t xml:space="preserve">    `and name = ${JSON.stringify(name)}`,</w:t>
       </w:r>
       <w:r>
         <w:rPr>
-          <w:lang w:val="en-CH"/>
+          <w:lang/>
         </w:rPr>
         <w:br/>
         <w:t xml:space="preserve">    'and trashed=false',</w:t>
       </w:r>
       <w:r>
         <w:rPr>
-          <w:lang w:val="en-CH"/>
+          <w:lang/>
         </w:rPr>
         <w:br/>
         <w:t xml:space="preserve">    `and mimeType ${isFolder ? '=' : '!='} }</w:t>
@@ -271,7 +284,7 @@
     </w:p>
     <w:p>
       <w:pPr>
-        <w:pStyle w:val="Heading2"/>
+        <w:pStyle w:val="2"/>
       </w:pPr>
       <w:bookmarkStart w:id="6" w:name="_p5htc3h4r2jx" w:colFirst="0" w:colLast="0"/>
       <w:bookmarkEnd w:id="6"/>
@@ -380,7 +393,7 @@
     </w:p>
     <w:p>
       <w:pPr>
-        <w:pStyle w:val="Heading2"/>
+        <w:pStyle w:val="2"/>
       </w:pPr>
       <w:bookmarkStart w:id="7" w:name="_7wczms4396y5" w:colFirst="0" w:colLast="0"/>
       <w:bookmarkEnd w:id="7"/>
@@ -513,7 +526,7 @@
     <w:p/>
     <w:p>
       <w:pPr>
-        <w:pStyle w:val="Heading2"/>
+        <w:pStyle w:val="2"/>
       </w:pPr>
       <w:bookmarkStart w:id="8" w:name="_xmsy856f1hww" w:colFirst="0" w:colLast="0"/>
       <w:bookmarkEnd w:id="8"/>
@@ -665,7 +678,7 @@
     </w:tbl>
     <w:p>
       <w:pPr>
-        <w:pStyle w:val="Heading2"/>
+        <w:pStyle w:val="2"/>
       </w:pPr>
       <w:bookmarkStart w:id="9" w:name="_2xcnuppz6r1k" w:colFirst="0" w:colLast="0"/>
       <w:bookmarkEnd w:id="9"/>
@@ -838,7 +851,7 @@
                           <pic:cNvPicPr preferRelativeResize="0"/>
                         </pic:nvPicPr>
                         <pic:blipFill>
-                          <a:blip r:embed="rId6"/>
+                          <a:blip r:embed="rId7"/>
                           <a:srcRect/>
                           <a:stretch>
                             <a:fillRect/>
@@ -1020,7 +1033,7 @@
     </w:tbl>
     <w:p>
       <w:pPr>
-        <w:pStyle w:val="Heading2"/>
+        <w:pStyle w:val="2"/>
       </w:pPr>
       <w:r>
         <w:t>Metadata table</w:t>
@@ -1136,7 +1149,47 @@
           </w:tcPr>
           <w:p>
             <w:r>
-              <w:t xml:space="preserve">md2docx Word template. Description could be long long….. Description could be long long….. Description could be long long….. Description could be long long….. Description could be long long….. </w:t>
+              <w:t>md2docx Word template. Description could be long long</w:t>
+            </w:r>
+            <w:proofErr w:type="gramStart"/>
+            <w:r>
+              <w:t>…..</w:t>
+            </w:r>
+            <w:proofErr w:type="gramEnd"/>
+            <w:r>
+              <w:t xml:space="preserve"> Description could be long long</w:t>
+            </w:r>
+            <w:proofErr w:type="gramStart"/>
+            <w:r>
+              <w:t>…..</w:t>
+            </w:r>
+            <w:proofErr w:type="gramEnd"/>
+            <w:r>
+              <w:t xml:space="preserve"> Description could be long long</w:t>
+            </w:r>
+            <w:proofErr w:type="gramStart"/>
+            <w:r>
+              <w:t>…..</w:t>
+            </w:r>
+            <w:proofErr w:type="gramEnd"/>
+            <w:r>
+              <w:t xml:space="preserve"> Description could be long long</w:t>
+            </w:r>
+            <w:proofErr w:type="gramStart"/>
+            <w:r>
+              <w:t>…..</w:t>
+            </w:r>
+            <w:proofErr w:type="gramEnd"/>
+            <w:r>
+              <w:t xml:space="preserve"> Description could be long long</w:t>
+            </w:r>
+            <w:proofErr w:type="gramStart"/>
+            <w:r>
+              <w:t>…..</w:t>
+            </w:r>
+            <w:proofErr w:type="gramEnd"/>
+            <w:r>
+              <w:t xml:space="preserve"> </w:t>
             </w:r>
           </w:p>
         </w:tc>
@@ -1145,7 +1198,7 @@
     <w:p/>
     <w:p>
       <w:pPr>
-        <w:pStyle w:val="Heading2"/>
+        <w:pStyle w:val="2"/>
         <w:keepNext w:val="0"/>
         <w:keepLines w:val="0"/>
         <w:spacing w:before="480" w:after="160"/>
@@ -1158,13 +1211,363 @@
     </w:p>
     <w:p>
       <w:pPr>
-        <w:pStyle w:val="Quote"/>
-      </w:pPr>
-      <w:r>
-        <w:t>Lorem ipsum dolor sit amet, consectetur adipiscing elit. Curabitur tempor, eros vitae egestas scelerisque, tellus erat blandit sem, ut volutpat sem erat sit amet augue. Nulla facilisi. Vivamus ac nulla vitae lacus pharetra rhoncus vel sed ligula. Cras ultricies, nunc vitae mollis posuere, orci erat auctor enim, nec tristique sem sapien quis mauris. Phasellus tristique lorem pellentesque elit vestibulum, et dictum ipsum ullamcorper. Maecenas at interdum nisl.</w:t>
-      </w:r>
-    </w:p>
-    <w:p/>
+        <w:pStyle w:val="a6"/>
+      </w:pPr>
+      <w:r>
+        <w:t xml:space="preserve">Lorem ipsum dolor sit </w:t>
+      </w:r>
+      <w:proofErr w:type="spellStart"/>
+      <w:r>
+        <w:t>amet</w:t>
+      </w:r>
+      <w:proofErr w:type="spellEnd"/>
+      <w:r>
+        <w:t xml:space="preserve">, </w:t>
+      </w:r>
+      <w:proofErr w:type="spellStart"/>
+      <w:r>
+        <w:t>consectetur</w:t>
+      </w:r>
+      <w:proofErr w:type="spellEnd"/>
+      <w:r>
+        <w:t xml:space="preserve"> </w:t>
+      </w:r>
+      <w:proofErr w:type="spellStart"/>
+      <w:r>
+        <w:t>adipiscing</w:t>
+      </w:r>
+      <w:proofErr w:type="spellEnd"/>
+      <w:r>
+        <w:t xml:space="preserve"> </w:t>
+      </w:r>
+      <w:proofErr w:type="spellStart"/>
+      <w:r>
+        <w:t>elit</w:t>
+      </w:r>
+      <w:proofErr w:type="spellEnd"/>
+      <w:r>
+        <w:t xml:space="preserve">. </w:t>
+      </w:r>
+      <w:proofErr w:type="spellStart"/>
+      <w:r>
+        <w:t>Curabitur</w:t>
+      </w:r>
+      <w:proofErr w:type="spellEnd"/>
+      <w:r>
+        <w:t xml:space="preserve"> </w:t>
+      </w:r>
+      <w:proofErr w:type="spellStart"/>
+      <w:r>
+        <w:t>tempor</w:t>
+      </w:r>
+      <w:proofErr w:type="spellEnd"/>
+      <w:r>
+        <w:t xml:space="preserve">, eros vitae </w:t>
+      </w:r>
+      <w:proofErr w:type="spellStart"/>
+      <w:r>
+        <w:t>egestas</w:t>
+      </w:r>
+      <w:proofErr w:type="spellEnd"/>
+      <w:r>
+        <w:t xml:space="preserve"> </w:t>
+      </w:r>
+      <w:proofErr w:type="spellStart"/>
+      <w:r>
+        <w:t>scelerisque</w:t>
+      </w:r>
+      <w:proofErr w:type="spellEnd"/>
+      <w:r>
+        <w:t xml:space="preserve">, </w:t>
+      </w:r>
+      <w:proofErr w:type="spellStart"/>
+      <w:r>
+        <w:t>tellus</w:t>
+      </w:r>
+      <w:proofErr w:type="spellEnd"/>
+      <w:r>
+        <w:t xml:space="preserve"> </w:t>
+      </w:r>
+      <w:proofErr w:type="spellStart"/>
+      <w:r>
+        <w:t>erat</w:t>
+      </w:r>
+      <w:proofErr w:type="spellEnd"/>
+      <w:r>
+        <w:t xml:space="preserve"> </w:t>
+      </w:r>
+      <w:proofErr w:type="spellStart"/>
+      <w:r>
+        <w:t>blandit</w:t>
+      </w:r>
+      <w:proofErr w:type="spellEnd"/>
+      <w:r>
+        <w:t xml:space="preserve"> </w:t>
+      </w:r>
+      <w:proofErr w:type="spellStart"/>
+      <w:r>
+        <w:t>sem</w:t>
+      </w:r>
+      <w:proofErr w:type="spellEnd"/>
+      <w:r>
+        <w:t xml:space="preserve">, </w:t>
+      </w:r>
+      <w:proofErr w:type="spellStart"/>
+      <w:r>
+        <w:t>ut</w:t>
+      </w:r>
+      <w:proofErr w:type="spellEnd"/>
+      <w:r>
+        <w:t xml:space="preserve"> </w:t>
+      </w:r>
+      <w:proofErr w:type="spellStart"/>
+      <w:r>
+        <w:t>volutpat</w:t>
+      </w:r>
+      <w:proofErr w:type="spellEnd"/>
+      <w:r>
+        <w:t xml:space="preserve"> </w:t>
+      </w:r>
+      <w:proofErr w:type="spellStart"/>
+      <w:r>
+        <w:t>sem</w:t>
+      </w:r>
+      <w:proofErr w:type="spellEnd"/>
+      <w:r>
+        <w:t xml:space="preserve"> </w:t>
+      </w:r>
+      <w:proofErr w:type="spellStart"/>
+      <w:r>
+        <w:t>erat</w:t>
+      </w:r>
+      <w:proofErr w:type="spellEnd"/>
+      <w:r>
+        <w:t xml:space="preserve"> sit </w:t>
+      </w:r>
+      <w:proofErr w:type="spellStart"/>
+      <w:r>
+        <w:t>amet</w:t>
+      </w:r>
+      <w:proofErr w:type="spellEnd"/>
+      <w:r>
+        <w:t xml:space="preserve"> </w:t>
+      </w:r>
+      <w:proofErr w:type="spellStart"/>
+      <w:r>
+        <w:t>augue</w:t>
+      </w:r>
+      <w:proofErr w:type="spellEnd"/>
+      <w:r>
+        <w:t xml:space="preserve">. </w:t>
+      </w:r>
+      <w:proofErr w:type="spellStart"/>
+      <w:r>
+        <w:t>Nulla</w:t>
+      </w:r>
+      <w:proofErr w:type="spellEnd"/>
+      <w:r>
+        <w:t xml:space="preserve"> </w:t>
+      </w:r>
+      <w:proofErr w:type="spellStart"/>
+      <w:r>
+        <w:t>facilisi</w:t>
+      </w:r>
+      <w:proofErr w:type="spellEnd"/>
+      <w:r>
+        <w:t xml:space="preserve">. </w:t>
+      </w:r>
+      <w:proofErr w:type="spellStart"/>
+      <w:r>
+        <w:t>Vivamus</w:t>
+      </w:r>
+      <w:proofErr w:type="spellEnd"/>
+      <w:r>
+        <w:t xml:space="preserve"> ac </w:t>
+      </w:r>
+      <w:proofErr w:type="spellStart"/>
+      <w:r>
+        <w:t>nulla</w:t>
+      </w:r>
+      <w:proofErr w:type="spellEnd"/>
+      <w:r>
+        <w:t xml:space="preserve"> vitae </w:t>
+      </w:r>
+      <w:proofErr w:type="spellStart"/>
+      <w:r>
+        <w:t>lacus</w:t>
+      </w:r>
+      <w:proofErr w:type="spellEnd"/>
+      <w:r>
+        <w:t xml:space="preserve"> pharetra </w:t>
+      </w:r>
+      <w:proofErr w:type="spellStart"/>
+      <w:r>
+        <w:t>rhoncus</w:t>
+      </w:r>
+      <w:proofErr w:type="spellEnd"/>
+      <w:r>
+        <w:t xml:space="preserve"> vel sed ligula. Cras </w:t>
+      </w:r>
+      <w:proofErr w:type="spellStart"/>
+      <w:r>
+        <w:t>ultricies</w:t>
+      </w:r>
+      <w:proofErr w:type="spellEnd"/>
+      <w:r>
+        <w:t xml:space="preserve">, </w:t>
+      </w:r>
+      <w:proofErr w:type="spellStart"/>
+      <w:r>
+        <w:t>nunc</w:t>
+      </w:r>
+      <w:proofErr w:type="spellEnd"/>
+      <w:r>
+        <w:t xml:space="preserve"> vitae </w:t>
+      </w:r>
+      <w:proofErr w:type="spellStart"/>
+      <w:r>
+        <w:t>mollis</w:t>
+      </w:r>
+      <w:proofErr w:type="spellEnd"/>
+      <w:r>
+        <w:t xml:space="preserve"> </w:t>
+      </w:r>
+      <w:proofErr w:type="spellStart"/>
+      <w:r>
+        <w:t>posuere</w:t>
+      </w:r>
+      <w:proofErr w:type="spellEnd"/>
+      <w:r>
+        <w:t xml:space="preserve">, </w:t>
+      </w:r>
+      <w:proofErr w:type="spellStart"/>
+      <w:r>
+        <w:t>orci</w:t>
+      </w:r>
+      <w:proofErr w:type="spellEnd"/>
+      <w:r>
+        <w:t xml:space="preserve"> </w:t>
+      </w:r>
+      <w:proofErr w:type="spellStart"/>
+      <w:r>
+        <w:t>erat</w:t>
+      </w:r>
+      <w:proofErr w:type="spellEnd"/>
+      <w:r>
+        <w:t xml:space="preserve"> auctor </w:t>
+      </w:r>
+      <w:proofErr w:type="spellStart"/>
+      <w:r>
+        <w:t>enim</w:t>
+      </w:r>
+      <w:proofErr w:type="spellEnd"/>
+      <w:r>
+        <w:t xml:space="preserve">, nec </w:t>
+      </w:r>
+      <w:proofErr w:type="spellStart"/>
+      <w:r>
+        <w:t>tristique</w:t>
+      </w:r>
+      <w:proofErr w:type="spellEnd"/>
+      <w:r>
+        <w:t xml:space="preserve"> </w:t>
+      </w:r>
+      <w:proofErr w:type="spellStart"/>
+      <w:r>
+        <w:t>sem</w:t>
+      </w:r>
+      <w:proofErr w:type="spellEnd"/>
+      <w:r>
+        <w:t xml:space="preserve"> </w:t>
+      </w:r>
+      <w:proofErr w:type="spellStart"/>
+      <w:r>
+        <w:t>sapien</w:t>
+      </w:r>
+      <w:proofErr w:type="spellEnd"/>
+      <w:r>
+        <w:t xml:space="preserve"> </w:t>
+      </w:r>
+      <w:proofErr w:type="spellStart"/>
+      <w:r>
+        <w:t>quis</w:t>
+      </w:r>
+      <w:proofErr w:type="spellEnd"/>
+      <w:r>
+        <w:t xml:space="preserve"> </w:t>
+      </w:r>
+      <w:proofErr w:type="spellStart"/>
+      <w:r>
+        <w:t>mauris</w:t>
+      </w:r>
+      <w:proofErr w:type="spellEnd"/>
+      <w:r>
+        <w:t xml:space="preserve">. </w:t>
+      </w:r>
+      <w:proofErr w:type="spellStart"/>
+      <w:r>
+        <w:t>Phasellus</w:t>
+      </w:r>
+      <w:proofErr w:type="spellEnd"/>
+      <w:r>
+        <w:t xml:space="preserve"> </w:t>
+      </w:r>
+      <w:proofErr w:type="spellStart"/>
+      <w:r>
+        <w:t>tristique</w:t>
+      </w:r>
+      <w:proofErr w:type="spellEnd"/>
+      <w:r>
+        <w:t xml:space="preserve"> lorem </w:t>
+      </w:r>
+      <w:proofErr w:type="spellStart"/>
+      <w:r>
+        <w:t>pellentesque</w:t>
+      </w:r>
+      <w:proofErr w:type="spellEnd"/>
+      <w:r>
+        <w:t xml:space="preserve"> </w:t>
+      </w:r>
+      <w:proofErr w:type="spellStart"/>
+      <w:r>
+        <w:t>elit</w:t>
+      </w:r>
+      <w:proofErr w:type="spellEnd"/>
+      <w:r>
+        <w:t xml:space="preserve"> vestibulum, et dictum ipsum </w:t>
+      </w:r>
+      <w:proofErr w:type="spellStart"/>
+      <w:r>
+        <w:t>ullamcorper</w:t>
+      </w:r>
+      <w:proofErr w:type="spellEnd"/>
+      <w:r>
+        <w:t xml:space="preserve">. Maecenas at </w:t>
+      </w:r>
+      <w:proofErr w:type="spellStart"/>
+      <w:r>
+        <w:t>interdum</w:t>
+      </w:r>
+      <w:proofErr w:type="spellEnd"/>
+      <w:r>
+        <w:t xml:space="preserve"> </w:t>
+      </w:r>
+      <w:proofErr w:type="spellStart"/>
+      <w:r>
+        <w:t>nisl</w:t>
+      </w:r>
+      <w:proofErr w:type="spellEnd"/>
+      <w:r>
+        <w:t>.</w:t>
+      </w:r>
+    </w:p>
+    <w:p>
+      <w:pPr>
+        <w:rPr>
+          <w:lang w:val="en-US"/>
+        </w:rPr>
+      </w:pPr>
+    </w:p>
     <w:sectPr>
       <w:pgSz w:w="12240" w:h="15840"/>
       <w:pgMar w:top="1440" w:right="1440" w:bottom="1440" w:left="1440" w:header="720" w:footer="720" w:gutter="0"/>
@@ -1176,7 +1579,7 @@
 </file>
 
 <file path=word/numbering.xml><?xml version="1.0" encoding="utf-8"?>
-<w:numbering xmlns:wpc="http://schemas.microsoft.com/office/word/2010/wordprocessingCanvas" xmlns:cx="http://schemas.microsoft.com/office/drawing/2014/chartex" xmlns:cx1="http://schemas.microsoft.com/office/drawing/2015/9/8/chartex" xmlns:cx2="http://schemas.microsoft.com/office/drawing/2015/10/21/chartex" xmlns:cx3="http://schemas.microsoft.com/office/drawing/2016/5/9/chartex" xmlns:cx4="http://schemas.microsoft.com/office/drawing/2016/5/10/chartex" xmlns:cx5="http://schemas.microsoft.com/office/drawing/2016/5/11/chartex" xmlns:cx6="http://schemas.microsoft.com/office/drawing/2016/5/12/chartex" xmlns:cx7="http://schemas.microsoft.com/office/drawing/2016/5/13/chartex" xmlns:cx8="http://schemas.microsoft.com/office/drawing/2016/5/14/chartex" xmlns:mc="http://schemas.openxmlformats.org/markup-compatibility/2006" xmlns:aink="http://schemas.microsoft.com/office/drawing/2016/ink" xmlns:am3d="http://schemas.microsoft.com/office/drawing/2017/model3d" xmlns:o="urn:schemas-microsoft-com:office:office" xmlns:r="http://schemas.openxmlformats.org/officeDocument/2006/relationships" xmlns:m="http://schemas.openxmlformats.org/officeDocument/2006/math" xmlns:v="urn:schemas-microsoft-com:vml" xmlns:wp14="http://schemas.microsoft.com/office/word/2010/wordprocessingDrawing" xmlns:wp="http://schemas.openxmlformats.org/drawingml/2006/wordprocessingDrawing" xmlns:w10="urn:schemas-microsoft-com:office:word" xmlns:w="http://schemas.openxmlformats.org/wordprocessingml/2006/main" xmlns:w14="http://schemas.microsoft.com/office/word/2010/wordml" xmlns:w15="http://schemas.microsoft.com/office/word/2012/wordml" xmlns:w16cex="http://schemas.microsoft.com/office/word/2018/wordml/cex" xmlns:w16cid="http://schemas.microsoft.com/office/word/2016/wordml/cid" xmlns:w16="http://schemas.microsoft.com/office/word/2018/wordml" xmlns:w16sdtdh="http://schemas.microsoft.com/office/word/2020/wordml/sdtdatahash" xmlns:w16se="http://schemas.microsoft.com/office/word/2015/wordml/symex" xmlns:wpg="http://schemas.microsoft.com/office/word/2010/wordprocessingGroup" xmlns:wpi="http://schemas.microsoft.com/office/word/2010/wordprocessingInk" xmlns:wne="http://schemas.microsoft.com/office/word/2006/wordml" xmlns:wps="http://schemas.microsoft.com/office/word/2010/wordprocessingShape" mc:Ignorable="w14 w15 w16se w16cid w16 w16cex w16sdtdh wp14">
+<w:numbering xmlns:wpc="http://schemas.microsoft.com/office/word/2010/wordprocessingCanvas" xmlns:cx="http://schemas.microsoft.com/office/drawing/2014/chartex" xmlns:cx1="http://schemas.microsoft.com/office/drawing/2015/9/8/chartex" xmlns:cx2="http://schemas.microsoft.com/office/drawing/2015/10/21/chartex" xmlns:cx3="http://schemas.microsoft.com/office/drawing/2016/5/9/chartex" xmlns:cx4="http://schemas.microsoft.com/office/drawing/2016/5/10/chartex" xmlns:cx5="http://schemas.microsoft.com/office/drawing/2016/5/11/chartex" xmlns:cx6="http://schemas.microsoft.com/office/drawing/2016/5/12/chartex" xmlns:cx7="http://schemas.microsoft.com/office/drawing/2016/5/13/chartex" xmlns:cx8="http://schemas.microsoft.com/office/drawing/2016/5/14/chartex" xmlns:mc="http://schemas.openxmlformats.org/markup-compatibility/2006" xmlns:aink="http://schemas.microsoft.com/office/drawing/2016/ink" xmlns:am3d="http://schemas.microsoft.com/office/drawing/2017/model3d" xmlns:o="urn:schemas-microsoft-com:office:office" xmlns:oel="http://schemas.microsoft.com/office/2019/extlst" xmlns:r="http://schemas.openxmlformats.org/officeDocument/2006/relationships" xmlns:m="http://schemas.openxmlformats.org/officeDocument/2006/math" xmlns:v="urn:schemas-microsoft-com:vml" xmlns:wp14="http://schemas.microsoft.com/office/word/2010/wordprocessingDrawing" xmlns:wp="http://schemas.openxmlformats.org/drawingml/2006/wordprocessingDrawing" xmlns:w10="urn:schemas-microsoft-com:office:word" xmlns:w="http://schemas.openxmlformats.org/wordprocessingml/2006/main" xmlns:w14="http://schemas.microsoft.com/office/word/2010/wordml" xmlns:w15="http://schemas.microsoft.com/office/word/2012/wordml" xmlns:w16cex="http://schemas.microsoft.com/office/word/2018/wordml/cex" xmlns:w16cid="http://schemas.microsoft.com/office/word/2016/wordml/cid" xmlns:w16="http://schemas.microsoft.com/office/word/2018/wordml" xmlns:w16du="http://schemas.microsoft.com/office/word/2023/wordml/word16du" xmlns:w16sdtdh="http://schemas.microsoft.com/office/word/2020/wordml/sdtdatahash" xmlns:w16sdtfl="http://schemas.microsoft.com/office/word/2024/wordml/sdtformatlock" xmlns:w16se="http://schemas.microsoft.com/office/word/2015/wordml/symex" xmlns:wpg="http://schemas.microsoft.com/office/word/2010/wordprocessingGroup" xmlns:wpi="http://schemas.microsoft.com/office/word/2010/wordprocessingInk" xmlns:wne="http://schemas.microsoft.com/office/word/2006/wordml" xmlns:wps="http://schemas.microsoft.com/office/word/2010/wordprocessingShape" mc:Ignorable="w14 w15 w16se w16cid w16 w16cex w16sdtdh w16sdtfl w16du wp14">
   <w:abstractNum w:abstractNumId="0" w15:restartNumberingAfterBreak="0">
     <w:nsid w:val="FFFFFF7C"/>
     <w:multiLevelType w:val="singleLevel"/>
@@ -1628,11 +2031,11 @@
 </file>
 
 <file path=word/styles.xml><?xml version="1.0" encoding="utf-8"?>
-<w:styles xmlns:mc="http://schemas.openxmlformats.org/markup-compatibility/2006" xmlns:r="http://schemas.openxmlformats.org/officeDocument/2006/relationships" xmlns:w="http://schemas.openxmlformats.org/wordprocessingml/2006/main" xmlns:w14="http://schemas.microsoft.com/office/word/2010/wordml" xmlns:w15="http://schemas.microsoft.com/office/word/2012/wordml" xmlns:w16cex="http://schemas.microsoft.com/office/word/2018/wordml/cex" xmlns:w16cid="http://schemas.microsoft.com/office/word/2016/wordml/cid" xmlns:w16="http://schemas.microsoft.com/office/word/2018/wordml" xmlns:w16sdtdh="http://schemas.microsoft.com/office/word/2020/wordml/sdtdatahash" xmlns:w16se="http://schemas.microsoft.com/office/word/2015/wordml/symex" mc:Ignorable="w14 w15 w16se w16cid w16 w16cex w16sdtdh">
+<w:styles xmlns:mc="http://schemas.openxmlformats.org/markup-compatibility/2006" xmlns:r="http://schemas.openxmlformats.org/officeDocument/2006/relationships" xmlns:w="http://schemas.openxmlformats.org/wordprocessingml/2006/main" xmlns:w14="http://schemas.microsoft.com/office/word/2010/wordml" xmlns:w15="http://schemas.microsoft.com/office/word/2012/wordml" xmlns:w16cex="http://schemas.microsoft.com/office/word/2018/wordml/cex" xmlns:w16cid="http://schemas.microsoft.com/office/word/2016/wordml/cid" xmlns:w16="http://schemas.microsoft.com/office/word/2018/wordml" xmlns:w16du="http://schemas.microsoft.com/office/word/2023/wordml/word16du" xmlns:w16sdtdh="http://schemas.microsoft.com/office/word/2020/wordml/sdtdatahash" xmlns:w16sdtfl="http://schemas.microsoft.com/office/word/2024/wordml/sdtformatlock" xmlns:w16se="http://schemas.microsoft.com/office/word/2015/wordml/symex" mc:Ignorable="w14 w15 w16se w16cid w16 w16cex w16sdtdh w16sdtfl w16du">
   <w:docDefaults>
     <w:rPrDefault>
       <w:rPr>
-        <w:rFonts w:ascii="Arial" w:eastAsia="Arial" w:hAnsi="Arial" w:cs="Arial"/>
+        <w:rFonts w:ascii="Arial" w:eastAsiaTheme="minorEastAsia" w:hAnsi="Arial" w:cs="Arial"/>
         <w:sz w:val="22"/>
         <w:szCs w:val="22"/>
         <w:lang w:val="en" w:eastAsia="en-GB" w:bidi="ar-SA"/>
@@ -2022,14 +2425,18 @@
     <w:lsdException w:name="Unresolved Mention" w:semiHidden="1" w:unhideWhenUsed="1"/>
     <w:lsdException w:name="Smart Link" w:semiHidden="1" w:unhideWhenUsed="1"/>
   </w:latentStyles>
-  <w:style w:type="paragraph" w:default="1" w:styleId="Normal">
+  <w:style w:type="paragraph" w:default="1" w:styleId="a">
     <w:name w:val="Normal"/>
     <w:qFormat/>
+    <w:rsid w:val="00AE03EB"/>
+    <w:rPr>
+      <w:rFonts w:ascii="Times New Roman" w:eastAsia="宋体" w:hAnsi="Times New Roman"/>
+    </w:rPr>
   </w:style>
-  <w:style w:type="paragraph" w:styleId="Heading1">
+  <w:style w:type="paragraph" w:styleId="1">
     <w:name w:val="heading 1"/>
-    <w:basedOn w:val="Normal"/>
-    <w:next w:val="Normal"/>
+    <w:basedOn w:val="a"/>
+    <w:next w:val="a"/>
     <w:uiPriority w:val="9"/>
     <w:qFormat/>
     <w:pPr>
@@ -2043,10 +2450,10 @@
       <w:szCs w:val="40"/>
     </w:rPr>
   </w:style>
-  <w:style w:type="paragraph" w:styleId="Heading2">
+  <w:style w:type="paragraph" w:styleId="2">
     <w:name w:val="heading 2"/>
-    <w:basedOn w:val="Normal"/>
-    <w:next w:val="Normal"/>
+    <w:basedOn w:val="a"/>
+    <w:next w:val="a"/>
     <w:uiPriority w:val="9"/>
     <w:unhideWhenUsed/>
     <w:qFormat/>
@@ -2061,10 +2468,10 @@
       <w:szCs w:val="32"/>
     </w:rPr>
   </w:style>
-  <w:style w:type="paragraph" w:styleId="Heading3">
+  <w:style w:type="paragraph" w:styleId="3">
     <w:name w:val="heading 3"/>
-    <w:basedOn w:val="Normal"/>
-    <w:next w:val="Normal"/>
+    <w:basedOn w:val="a"/>
+    <w:next w:val="a"/>
     <w:uiPriority w:val="9"/>
     <w:unhideWhenUsed/>
     <w:qFormat/>
@@ -2080,10 +2487,10 @@
       <w:szCs w:val="28"/>
     </w:rPr>
   </w:style>
-  <w:style w:type="paragraph" w:styleId="Heading4">
+  <w:style w:type="paragraph" w:styleId="4">
     <w:name w:val="heading 4"/>
-    <w:basedOn w:val="Normal"/>
-    <w:next w:val="Normal"/>
+    <w:basedOn w:val="a"/>
+    <w:next w:val="a"/>
     <w:uiPriority w:val="9"/>
     <w:unhideWhenUsed/>
     <w:qFormat/>
@@ -2099,10 +2506,10 @@
       <w:szCs w:val="24"/>
     </w:rPr>
   </w:style>
-  <w:style w:type="paragraph" w:styleId="Heading5">
+  <w:style w:type="paragraph" w:styleId="5">
     <w:name w:val="heading 5"/>
-    <w:basedOn w:val="Normal"/>
-    <w:next w:val="Normal"/>
+    <w:basedOn w:val="a"/>
+    <w:next w:val="a"/>
     <w:uiPriority w:val="9"/>
     <w:unhideWhenUsed/>
     <w:qFormat/>
@@ -2116,10 +2523,10 @@
       <w:color w:val="666666"/>
     </w:rPr>
   </w:style>
-  <w:style w:type="paragraph" w:styleId="Heading6">
+  <w:style w:type="paragraph" w:styleId="6">
     <w:name w:val="heading 6"/>
-    <w:basedOn w:val="Normal"/>
-    <w:next w:val="Normal"/>
+    <w:basedOn w:val="a"/>
+    <w:next w:val="a"/>
     <w:uiPriority w:val="9"/>
     <w:unhideWhenUsed/>
     <w:qFormat/>
@@ -2134,13 +2541,34 @@
       <w:color w:val="666666"/>
     </w:rPr>
   </w:style>
-  <w:style w:type="character" w:default="1" w:styleId="DefaultParagraphFont">
+  <w:style w:type="character" w:default="1" w:styleId="a0">
     <w:name w:val="Default Paragraph Font"/>
     <w:uiPriority w:val="1"/>
     <w:semiHidden/>
     <w:unhideWhenUsed/>
   </w:style>
-  <w:style w:type="character" w:styleId="Hyperlink">
+  <w:style w:type="table" w:default="1" w:styleId="a1">
+    <w:name w:val="Normal Table"/>
+    <w:uiPriority w:val="99"/>
+    <w:semiHidden/>
+    <w:unhideWhenUsed/>
+    <w:tblPr>
+      <w:tblInd w:w="0" w:type="dxa"/>
+      <w:tblCellMar>
+        <w:top w:w="0" w:type="dxa"/>
+        <w:left w:w="108" w:type="dxa"/>
+        <w:bottom w:w="0" w:type="dxa"/>
+        <w:right w:w="108" w:type="dxa"/>
+      </w:tblCellMar>
+    </w:tblPr>
+  </w:style>
+  <w:style w:type="numbering" w:default="1" w:styleId="a2">
+    <w:name w:val="No List"/>
+    <w:uiPriority w:val="99"/>
+    <w:semiHidden/>
+    <w:unhideWhenUsed/>
+  </w:style>
+  <w:style w:type="character" w:styleId="a3">
     <w:name w:val="Hyperlink"/>
     <w:uiPriority w:val="99"/>
     <w:unhideWhenUsed/>
@@ -2149,16 +2577,10 @@
       <w:u w:val="single"/>
     </w:rPr>
   </w:style>
-  <w:style w:type="numbering" w:default="1" w:styleId="NoList">
-    <w:name w:val="No List"/>
-    <w:uiPriority w:val="99"/>
-    <w:semiHidden/>
-    <w:unhideWhenUsed/>
-  </w:style>
-  <w:style w:type="paragraph" w:styleId="Title">
+  <w:style w:type="paragraph" w:styleId="a4">
     <w:name w:val="Title"/>
-    <w:basedOn w:val="Normal"/>
-    <w:next w:val="Normal"/>
+    <w:basedOn w:val="a"/>
+    <w:next w:val="a"/>
     <w:uiPriority w:val="10"/>
     <w:qFormat/>
     <w:pPr>
@@ -2171,10 +2593,10 @@
       <w:szCs w:val="52"/>
     </w:rPr>
   </w:style>
-  <w:style w:type="paragraph" w:styleId="Subtitle">
+  <w:style w:type="paragraph" w:styleId="a5">
     <w:name w:val="Subtitle"/>
-    <w:basedOn w:val="Normal"/>
-    <w:next w:val="Normal"/>
+    <w:basedOn w:val="a"/>
+    <w:next w:val="a"/>
     <w:uiPriority w:val="11"/>
     <w:qFormat/>
     <w:pPr>
@@ -2245,9 +2667,9 @@
       </w:tcPr>
     </w:tblStylePr>
   </w:style>
-  <w:style w:type="character" w:styleId="HTMLCode">
+  <w:style w:type="character" w:styleId="HTML">
     <w:name w:val="HTML Code"/>
-    <w:basedOn w:val="DefaultParagraphFont"/>
+    <w:basedOn w:val="a0"/>
     <w:uiPriority w:val="99"/>
     <w:unhideWhenUsed/>
     <w:rsid w:val="009F323F"/>
@@ -2259,19 +2681,19 @@
   </w:style>
   <w:style w:type="paragraph" w:customStyle="1" w:styleId="CodeBlock">
     <w:name w:val="Code Block"/>
-    <w:basedOn w:val="Normal"/>
-    <w:next w:val="Normal"/>
+    <w:basedOn w:val="a"/>
+    <w:next w:val="a"/>
     <w:qFormat/>
     <w:rsid w:val="00A01F4A"/>
     <w:rPr>
       <w:rFonts w:ascii="Courier New" w:hAnsi="Courier New"/>
     </w:rPr>
   </w:style>
-  <w:style w:type="paragraph" w:styleId="Quote">
+  <w:style w:type="paragraph" w:styleId="a6">
     <w:name w:val="Quote"/>
-    <w:basedOn w:val="Normal"/>
-    <w:next w:val="Normal"/>
-    <w:link w:val="QuoteChar"/>
+    <w:basedOn w:val="a"/>
+    <w:next w:val="a"/>
+    <w:link w:val="a7"/>
     <w:uiPriority w:val="29"/>
     <w:qFormat/>
     <w:rsid w:val="009F323F"/>
@@ -2286,10 +2708,10 @@
       <w:color w:val="404040" w:themeColor="text1" w:themeTint="BF"/>
     </w:rPr>
   </w:style>
-  <w:style w:type="character" w:customStyle="1" w:styleId="QuoteChar">
-    <w:name w:val="Quote Char"/>
-    <w:basedOn w:val="DefaultParagraphFont"/>
-    <w:link w:val="Quote"/>
+  <w:style w:type="character" w:customStyle="1" w:styleId="a7">
+    <w:name w:val="引用 字符"/>
+    <w:basedOn w:val="a0"/>
+    <w:link w:val="a6"/>
     <w:uiPriority w:val="29"/>
     <w:rsid w:val="009F323F"/>
     <w:rPr>
@@ -2300,7 +2722,7 @@
   </w:style>
   <w:style w:type="character" w:customStyle="1" w:styleId="InlineCode">
     <w:name w:val="InlineCode"/>
-    <w:basedOn w:val="DefaultParagraphFont"/>
+    <w:basedOn w:val="a0"/>
     <w:uiPriority w:val="1"/>
     <w:qFormat/>
     <w:rsid w:val="00A01F4A"/>
@@ -2310,7 +2732,7 @@
       <w:sz w:val="22"/>
       <w:bdr w:val="none" w:sz="0" w:space="0" w:color="auto"/>
       <w:shd w:val="clear" w:color="auto" w:fill="BFBFBF" w:themeFill="background1" w:themeFillShade="BF"/>
-      <w:lang w:val="en-CH"/>
+      <w:lang/>
     </w:rPr>
   </w:style>
 </w:styles>
@@ -2634,4 +3056,16 @@
   </a:objectDefaults>
   <a:extraClrSchemeLst/>
 </a:theme>
+</file>
+
+<file path=customXml/item1.xml><?xml version="1.0" encoding="utf-8"?>
+<b:Sources xmlns:b="http://schemas.openxmlformats.org/officeDocument/2006/bibliography" xmlns="http://schemas.openxmlformats.org/officeDocument/2006/bibliography" SelectedStyle="/APASixthEditionOfficeOnline.xsl" StyleName="APA" Version="6"/>
+</file>
+
+<file path=customXml/itemProps1.xml><?xml version="1.0" encoding="utf-8"?>
+<ds:datastoreItem xmlns:ds="http://schemas.openxmlformats.org/officeDocument/2006/customXml" ds:itemID="{C547EF78-AF77-EA41-BEE6-03F2C54A84BB}">
+  <ds:schemaRefs>
+    <ds:schemaRef ds:uri="http://schemas.openxmlformats.org/officeDocument/2006/bibliography"/>
+  </ds:schemaRefs>
+</ds:datastoreItem>
 </file>
</xml_diff>